<commit_message>
add files for lab03
</commit_message>
<xml_diff>
--- a/labs/lab03/report/report.docx
+++ b/labs/lab03/report/report.docx
@@ -7,31 +7,31 @@
         <w:pStyle w:val="Title"/>
       </w:pPr>
       <w:r>
-        <w:t xml:space="preserve">Шаблон</w:t>
+        <w:t xml:space="preserve">Отчет</w:t>
       </w:r>
       <w:r>
         <w:t xml:space="preserve"> </w:t>
       </w:r>
       <w:r>
-        <w:t xml:space="preserve">отчёта</w:t>
+        <w:t xml:space="preserve">по</w:t>
       </w:r>
       <w:r>
         <w:t xml:space="preserve"> </w:t>
       </w:r>
       <w:r>
-        <w:t xml:space="preserve">по</w:t>
+        <w:t xml:space="preserve">лабораторной</w:t>
       </w:r>
       <w:r>
         <w:t xml:space="preserve"> </w:t>
       </w:r>
       <w:r>
-        <w:t xml:space="preserve">лабораторной</w:t>
+        <w:t xml:space="preserve">работе</w:t>
       </w:r>
       <w:r>
         <w:t xml:space="preserve"> </w:t>
       </w:r>
       <w:r>
-        <w:t xml:space="preserve">работе</w:t>
+        <w:t xml:space="preserve">№3</w:t>
       </w:r>
     </w:p>
     <w:p>
@@ -39,13 +39,13 @@
         <w:pStyle w:val="Subtitle"/>
       </w:pPr>
       <w:r>
-        <w:t xml:space="preserve">Простейший</w:t>
+        <w:t xml:space="preserve">Операционные</w:t>
       </w:r>
       <w:r>
         <w:t xml:space="preserve"> </w:t>
       </w:r>
       <w:r>
-        <w:t xml:space="preserve">вариант</w:t>
+        <w:t xml:space="preserve">системы</w:t>
       </w:r>
     </w:p>
     <w:p>
@@ -53,19 +53,19 @@
         <w:pStyle w:val="Author"/>
       </w:pPr>
       <w:r>
-        <w:t xml:space="preserve">Дмитрий</w:t>
+        <w:t xml:space="preserve">БЕМБО</w:t>
       </w:r>
       <w:r>
         <w:t xml:space="preserve"> </w:t>
       </w:r>
       <w:r>
-        <w:t xml:space="preserve">Сергеевич</w:t>
+        <w:t xml:space="preserve">ЖОЗЕ</w:t>
       </w:r>
       <w:r>
         <w:t xml:space="preserve"> </w:t>
       </w:r>
       <w:r>
-        <w:t xml:space="preserve">Кулябов</w:t>
+        <w:t xml:space="preserve">ЛУМИНГУ</w:t>
       </w:r>
     </w:p>
     <w:sdt>
@@ -117,45 +117,7 @@
         <w:pStyle w:val="FirstParagraph"/>
       </w:pPr>
       <w:r>
-        <w:t xml:space="preserve">Здесь приводится формулировка цели лабораторной работы. Формулировки</w:t>
-      </w:r>
-      <w:r>
-        <w:t xml:space="preserve"> </w:t>
-      </w:r>
-      <w:r>
-        <w:t xml:space="preserve">цели для каждой лабораторной работы приведены в методических</w:t>
-      </w:r>
-      <w:r>
-        <w:t xml:space="preserve"> </w:t>
-      </w:r>
-      <w:r>
-        <w:t xml:space="preserve">указаниях.</w:t>
-      </w:r>
-    </w:p>
-    <w:p>
-      <w:pPr>
-        <w:pStyle w:val="BodyText"/>
-      </w:pPr>
-      <w:r>
-        <w:t xml:space="preserve">Цель данного шаблона — максимально упростить подготовку отчётов по</w:t>
-      </w:r>
-      <w:r>
-        <w:t xml:space="preserve"> </w:t>
-      </w:r>
-      <w:r>
-        <w:t xml:space="preserve">лабораторным работам. Модифицируя данный шаблон, студенты смогут без</w:t>
-      </w:r>
-      <w:r>
-        <w:t xml:space="preserve"> </w:t>
-      </w:r>
-      <w:r>
-        <w:t xml:space="preserve">труда подготовить отчёт по лабораторным работам, а также познакомиться</w:t>
-      </w:r>
-      <w:r>
-        <w:t xml:space="preserve"> </w:t>
-      </w:r>
-      <w:r>
-        <w:t xml:space="preserve">с основными возможностями разметки Markdown.</w:t>
+        <w:t xml:space="preserve">Цель данной лабораторной работы - научиться оформлять отчёты с помощью легковесного языка разметки Markdown.</w:t>
       </w:r>
     </w:p>
     <w:bookmarkEnd w:id="20"/>
@@ -179,20 +141,36 @@
     </w:p>
     <w:p>
       <w:pPr>
-        <w:pStyle w:val="FirstParagraph"/>
-      </w:pPr>
-      <w:r>
-        <w:t xml:space="preserve">Здесь приводится описание задания в соответствии с рекомендациями</w:t>
+        <w:numPr>
+          <w:ilvl w:val="0"/>
+          <w:numId w:val="1001"/>
+        </w:numPr>
+        <w:pStyle w:val="Compact"/>
+      </w:pPr>
+      <w:r>
+        <w:t xml:space="preserve">Сделайте отчёт по предыдущей лабораторной работе в формате Markdown.</w:t>
+      </w:r>
+    </w:p>
+    <w:p>
+      <w:pPr>
+        <w:numPr>
+          <w:ilvl w:val="0"/>
+          <w:numId w:val="1001"/>
+        </w:numPr>
+        <w:pStyle w:val="Compact"/>
+      </w:pPr>
+      <w:r>
+        <w:t xml:space="preserve">В качестве отчёта предоставляются отчёты в 3 форматах: pdf, docx и md (в архиве,</w:t>
       </w:r>
       <w:r>
         <w:t xml:space="preserve"> </w:t>
       </w:r>
       <w:r>
-        <w:t xml:space="preserve">методического пособия и выданным вариантом.</w:t>
+        <w:t xml:space="preserve">поскольку он должен содержать скриншоты, Makefile и т.д.)</w:t>
       </w:r>
     </w:p>
     <w:bookmarkEnd w:id="21"/>
-    <w:bookmarkStart w:id="23" w:name="теоретическое-введение"/>
+    <w:bookmarkStart w:id="22" w:name="теоретическое-введение"/>
     <w:p>
       <w:pPr>
         <w:pStyle w:val="Heading1"/>
@@ -215,329 +193,11 @@
         <w:pStyle w:val="FirstParagraph"/>
       </w:pPr>
       <w:r>
-        <w:t xml:space="preserve">Здесь описываются теоретические аспекты, связанные с выполнением работы.</w:t>
-      </w:r>
-    </w:p>
-    <w:p>
-      <w:pPr>
-        <w:pStyle w:val="BodyText"/>
-      </w:pPr>
-      <w:r>
-        <w:t xml:space="preserve">Например, в табл. 1 приведено краткое описание стандартных каталогов Unix.</w:t>
-      </w:r>
-    </w:p>
-    <w:bookmarkStart w:id="22" w:name="tbl:std-dir"/>
-    <w:p>
-      <w:pPr>
-        <w:pStyle w:val="TableCaption"/>
-      </w:pPr>
-      <w:r>
-        <w:t xml:space="preserve">Таблица 1: Описание некоторых каталогов файловой системы GNU Linux</w:t>
-      </w:r>
-    </w:p>
-    <w:tbl>
-      <w:tblPr>
-        <w:tblStyle w:val="Table"/>
-        <w:tblW w:type="pct" w:w="5000"/>
-        <w:tblLook w:firstRow="1" w:lastRow="0" w:firstColumn="0" w:lastColumn="0" w:noHBand="0" w:noVBand="0" w:val="0020"/>
-        <w:jc w:val="start"/>
-        <w:tblCaption w:val="Таблица 1: Описание некоторых каталогов файловой системы GNU Linux"/>
-      </w:tblPr>
-      <w:tblGrid>
-        <w:gridCol w:w="803"/>
-        <w:gridCol w:w="7116"/>
-      </w:tblGrid>
-      <w:tr>
-        <w:trPr>
-          <w:tblHeader w:val="true"/>
-        </w:trPr>
-        <w:tc>
-          <w:tcPr/>
-          <w:p>
-            <w:pPr>
-              <w:pStyle w:val="Compact"/>
-              <w:jc w:val="left"/>
-            </w:pPr>
-            <w:r>
-              <w:t xml:space="preserve">Имя каталога</w:t>
-            </w:r>
-          </w:p>
-        </w:tc>
-        <w:tc>
-          <w:tcPr/>
-          <w:p>
-            <w:pPr>
-              <w:pStyle w:val="Compact"/>
-              <w:jc w:val="left"/>
-            </w:pPr>
-            <w:r>
-              <w:t xml:space="preserve">Описание каталога</w:t>
-            </w:r>
-          </w:p>
-        </w:tc>
-      </w:tr>
-      <w:tr>
-        <w:tc>
-          <w:tcPr/>
-          <w:p>
-            <w:pPr>
-              <w:pStyle w:val="Compact"/>
-              <w:jc w:val="left"/>
-            </w:pPr>
-            <w:r>
-              <w:rPr>
-                <w:rStyle w:val="VerbatimChar"/>
-              </w:rPr>
-              <w:t xml:space="preserve">/</w:t>
-            </w:r>
-          </w:p>
-        </w:tc>
-        <w:tc>
-          <w:tcPr/>
-          <w:p>
-            <w:pPr>
-              <w:pStyle w:val="Compact"/>
-              <w:jc w:val="left"/>
-            </w:pPr>
-            <w:r>
-              <w:t xml:space="preserve">Корневая директория, содержащая всю файловую</w:t>
-            </w:r>
-          </w:p>
-        </w:tc>
-      </w:tr>
-      <w:tr>
-        <w:tc>
-          <w:tcPr/>
-          <w:p>
-            <w:pPr>
-              <w:pStyle w:val="Compact"/>
-              <w:jc w:val="left"/>
-            </w:pPr>
-            <w:r>
-              <w:rPr>
-                <w:rStyle w:val="VerbatimChar"/>
-              </w:rPr>
-              <w:t xml:space="preserve">/bin</w:t>
-            </w:r>
-          </w:p>
-        </w:tc>
-        <w:tc>
-          <w:tcPr/>
-          <w:p>
-            <w:pPr>
-              <w:pStyle w:val="Compact"/>
-              <w:jc w:val="left"/>
-            </w:pPr>
-            <w:r>
-              <w:t xml:space="preserve">Основные системные утилиты, необходимые как в однопользовательском режиме, так и при обычной работе всем пользователям</w:t>
-            </w:r>
-          </w:p>
-        </w:tc>
-      </w:tr>
-      <w:tr>
-        <w:tc>
-          <w:tcPr/>
-          <w:p>
-            <w:pPr>
-              <w:pStyle w:val="Compact"/>
-              <w:jc w:val="left"/>
-            </w:pPr>
-            <w:r>
-              <w:rPr>
-                <w:rStyle w:val="VerbatimChar"/>
-              </w:rPr>
-              <w:t xml:space="preserve">/etc</w:t>
-            </w:r>
-          </w:p>
-        </w:tc>
-        <w:tc>
-          <w:tcPr/>
-          <w:p>
-            <w:pPr>
-              <w:pStyle w:val="Compact"/>
-              <w:jc w:val="left"/>
-            </w:pPr>
-            <w:r>
-              <w:t xml:space="preserve">Общесистемные конфигурационные файлы и файлы конфигурации установленных программ</w:t>
-            </w:r>
-          </w:p>
-        </w:tc>
-      </w:tr>
-      <w:tr>
-        <w:tc>
-          <w:tcPr/>
-          <w:p>
-            <w:pPr>
-              <w:pStyle w:val="Compact"/>
-              <w:jc w:val="left"/>
-            </w:pPr>
-            <w:r>
-              <w:rPr>
-                <w:rStyle w:val="VerbatimChar"/>
-              </w:rPr>
-              <w:t xml:space="preserve">/home</w:t>
-            </w:r>
-          </w:p>
-        </w:tc>
-        <w:tc>
-          <w:tcPr/>
-          <w:p>
-            <w:pPr>
-              <w:pStyle w:val="Compact"/>
-              <w:jc w:val="left"/>
-            </w:pPr>
-            <w:r>
-              <w:t xml:space="preserve">Содержит домашние директории пользователей, которые, в свою очередь, содержат персональные настройки и данные пользователя</w:t>
-            </w:r>
-          </w:p>
-        </w:tc>
-      </w:tr>
-      <w:tr>
-        <w:tc>
-          <w:tcPr/>
-          <w:p>
-            <w:pPr>
-              <w:pStyle w:val="Compact"/>
-              <w:jc w:val="left"/>
-            </w:pPr>
-            <w:r>
-              <w:rPr>
-                <w:rStyle w:val="VerbatimChar"/>
-              </w:rPr>
-              <w:t xml:space="preserve">/media</w:t>
-            </w:r>
-          </w:p>
-        </w:tc>
-        <w:tc>
-          <w:tcPr/>
-          <w:p>
-            <w:pPr>
-              <w:pStyle w:val="Compact"/>
-              <w:jc w:val="left"/>
-            </w:pPr>
-            <w:r>
-              <w:t xml:space="preserve">Точки монтирования для сменных носителей</w:t>
-            </w:r>
-          </w:p>
-        </w:tc>
-      </w:tr>
-      <w:tr>
-        <w:tc>
-          <w:tcPr/>
-          <w:p>
-            <w:pPr>
-              <w:pStyle w:val="Compact"/>
-              <w:jc w:val="left"/>
-            </w:pPr>
-            <w:r>
-              <w:rPr>
-                <w:rStyle w:val="VerbatimChar"/>
-              </w:rPr>
-              <w:t xml:space="preserve">/root</w:t>
-            </w:r>
-          </w:p>
-        </w:tc>
-        <w:tc>
-          <w:tcPr/>
-          <w:p>
-            <w:pPr>
-              <w:pStyle w:val="Compact"/>
-              <w:jc w:val="left"/>
-            </w:pPr>
-            <w:r>
-              <w:t xml:space="preserve">Домашняя директория пользователя</w:t>
-            </w:r>
-            <w:r>
-              <w:t xml:space="preserve"> </w:t>
-            </w:r>
-            <w:r>
-              <w:rPr>
-                <w:rStyle w:val="VerbatimChar"/>
-              </w:rPr>
-              <w:t xml:space="preserve">root</w:t>
-            </w:r>
-          </w:p>
-        </w:tc>
-      </w:tr>
-      <w:tr>
-        <w:tc>
-          <w:tcPr/>
-          <w:p>
-            <w:pPr>
-              <w:pStyle w:val="Compact"/>
-              <w:jc w:val="left"/>
-            </w:pPr>
-            <w:r>
-              <w:rPr>
-                <w:rStyle w:val="VerbatimChar"/>
-              </w:rPr>
-              <w:t xml:space="preserve">/tmp</w:t>
-            </w:r>
-          </w:p>
-        </w:tc>
-        <w:tc>
-          <w:tcPr/>
-          <w:p>
-            <w:pPr>
-              <w:pStyle w:val="Compact"/>
-              <w:jc w:val="left"/>
-            </w:pPr>
-            <w:r>
-              <w:t xml:space="preserve">Временные файлы</w:t>
-            </w:r>
-          </w:p>
-        </w:tc>
-      </w:tr>
-      <w:tr>
-        <w:tc>
-          <w:tcPr/>
-          <w:p>
-            <w:pPr>
-              <w:pStyle w:val="Compact"/>
-              <w:jc w:val="left"/>
-            </w:pPr>
-            <w:r>
-              <w:rPr>
-                <w:rStyle w:val="VerbatimChar"/>
-              </w:rPr>
-              <w:t xml:space="preserve">/usr</w:t>
-            </w:r>
-          </w:p>
-        </w:tc>
-        <w:tc>
-          <w:tcPr/>
-          <w:p>
-            <w:pPr>
-              <w:pStyle w:val="Compact"/>
-              <w:jc w:val="left"/>
-            </w:pPr>
-            <w:r>
-              <w:t xml:space="preserve">Вторичная иерархия для данных пользователя</w:t>
-            </w:r>
-          </w:p>
-        </w:tc>
-      </w:tr>
-    </w:tbl>
+        <w:t xml:space="preserve">Markdown — облегчённый язык разметки, созданный с целью обозначения форматирования в простом тексте, с максимальным сохранением его читаемости человеком, и пригодный для машинного преобразования в языки для продвинутых публикаций.</w:t>
+      </w:r>
+    </w:p>
     <w:bookmarkEnd w:id="22"/>
-    <w:p>
-      <w:pPr>
-        <w:pStyle w:val="BodyText"/>
-      </w:pPr>
-      <w:r>
-        <w:t xml:space="preserve">Более подробно про Unix см. в</w:t>
-      </w:r>
-      <w:r>
-        <w:t xml:space="preserve"> </w:t>
-      </w:r>
-      <w:r>
-        <w:t xml:space="preserve">[1–4]</w:t>
-      </w:r>
-      <w:r>
-        <w:t xml:space="preserve">.</w:t>
-      </w:r>
-    </w:p>
-    <w:bookmarkEnd w:id="23"/>
-    <w:bookmarkStart w:id="27" w:name="выполнение-лабораторной-работы"/>
+    <w:bookmarkStart w:id="44" w:name="выполнение-лабораторной-работы"/>
     <w:p>
       <w:pPr>
         <w:pStyle w:val="Heading1"/>
@@ -560,7 +220,7 @@
         <w:pStyle w:val="FirstParagraph"/>
       </w:pPr>
       <w:r>
-        <w:t xml:space="preserve">Описываются проведённые действия, в качестве иллюстрации даётся ссылка на иллюстрацию (рис. 1).</w:t>
+        <w:t xml:space="preserve">Перехожу в каталог, в котором находится шаблон для отчета по лабораторной работы, с помощью утилиты cd (рис. fig. 1).</w:t>
       </w:r>
     </w:p>
     <w:p>
@@ -570,20 +230,20 @@
       <w:r>
         <w:drawing>
           <wp:inline>
-            <wp:extent cx="3733800" cy="2800350"/>
+            <wp:extent cx="3733800" cy="192077"/>
             <wp:effectExtent b="0" l="0" r="0" t="0"/>
-            <wp:docPr descr="Название рисунка" title="" id="25" name="Picture"/>
+            <wp:docPr descr="Перемещение между директориями" title="" id="24" name="Picture"/>
             <a:graphic>
               <a:graphicData uri="http://schemas.openxmlformats.org/drawingml/2006/picture">
                 <pic:pic>
                   <pic:nvPicPr>
-                    <pic:cNvPr descr="image/placeimg_800_600_tech.jpg" id="26" name="Picture"/>
+                    <pic:cNvPr descr="image/1.png" id="25" name="Picture"/>
                     <pic:cNvPicPr>
                       <a:picLocks noChangeArrowheads="1" noChangeAspect="1"/>
                     </pic:cNvPicPr>
                   </pic:nvPicPr>
                   <pic:blipFill>
-                    <a:blip r:embed="rId24"/>
+                    <a:blip r:embed="rId23"/>
                     <a:stretch>
                       <a:fillRect/>
                     </a:stretch>
@@ -591,7 +251,7 @@
                   <pic:spPr bwMode="auto">
                     <a:xfrm>
                       <a:off x="0" y="0"/>
-                      <a:ext cx="3733800" cy="2800350"/>
+                      <a:ext cx="3733800" cy="192077"/>
                     </a:xfrm>
                     <a:prstGeom prst="rect">
                       <a:avLst/>
@@ -615,11 +275,389 @@
         <w:pStyle w:val="ImageCaption"/>
       </w:pPr>
       <w:r>
-        <w:t xml:space="preserve">Рис. 1: Название рисунка</w:t>
-      </w:r>
-    </w:p>
-    <w:bookmarkEnd w:id="27"/>
-    <w:bookmarkStart w:id="28" w:name="выводы"/>
+        <w:t xml:space="preserve">Рис. 1: Перемещение между директориями</w:t>
+      </w:r>
+    </w:p>
+    <w:p>
+      <w:pPr>
+        <w:pStyle w:val="BodyText"/>
+      </w:pPr>
+      <w:r>
+        <w:t xml:space="preserve">Создаю копию шаблона, в которой буду работать с помощью утилиты cp (рис. fig. 2).</w:t>
+      </w:r>
+    </w:p>
+    <w:p>
+      <w:pPr>
+        <w:pStyle w:val="CaptionedFigure"/>
+      </w:pPr>
+      <w:r>
+        <w:drawing>
+          <wp:inline>
+            <wp:extent cx="3733800" cy="434561"/>
+            <wp:effectExtent b="0" l="0" r="0" t="0"/>
+            <wp:docPr descr="Копирование файла" title="" id="27" name="Picture"/>
+            <a:graphic>
+              <a:graphicData uri="http://schemas.openxmlformats.org/drawingml/2006/picture">
+                <pic:pic>
+                  <pic:nvPicPr>
+                    <pic:cNvPr descr="image/2.png" id="28" name="Picture"/>
+                    <pic:cNvPicPr>
+                      <a:picLocks noChangeArrowheads="1" noChangeAspect="1"/>
+                    </pic:cNvPicPr>
+                  </pic:nvPicPr>
+                  <pic:blipFill>
+                    <a:blip r:embed="rId26"/>
+                    <a:stretch>
+                      <a:fillRect/>
+                    </a:stretch>
+                  </pic:blipFill>
+                  <pic:spPr bwMode="auto">
+                    <a:xfrm>
+                      <a:off x="0" y="0"/>
+                      <a:ext cx="3733800" cy="434561"/>
+                    </a:xfrm>
+                    <a:prstGeom prst="rect">
+                      <a:avLst/>
+                    </a:prstGeom>
+                    <a:noFill/>
+                    <a:ln w="9525">
+                      <a:noFill/>
+                      <a:headEnd/>
+                      <a:tailEnd/>
+                    </a:ln>
+                  </pic:spPr>
+                </pic:pic>
+              </a:graphicData>
+            </a:graphic>
+          </wp:inline>
+        </w:drawing>
+      </w:r>
+    </w:p>
+    <w:p>
+      <w:pPr>
+        <w:pStyle w:val="ImageCaption"/>
+      </w:pPr>
+      <w:r>
+        <w:t xml:space="preserve">Рис. 2: Копирование файла</w:t>
+      </w:r>
+    </w:p>
+    <w:p>
+      <w:pPr>
+        <w:pStyle w:val="BodyText"/>
+      </w:pPr>
+      <w:r>
+        <w:t xml:space="preserve">Открываю созданный файл с помощью текстового редактора Mousepad (можно открыть с помощью редактора Kwrite, в нем оказалось удобнее работать) (рис. fig. 3).</w:t>
+      </w:r>
+    </w:p>
+    <w:p>
+      <w:pPr>
+        <w:pStyle w:val="CaptionedFigure"/>
+      </w:pPr>
+      <w:r>
+        <w:drawing>
+          <wp:inline>
+            <wp:extent cx="3733800" cy="3504493"/>
+            <wp:effectExtent b="0" l="0" r="0" t="0"/>
+            <wp:docPr descr="Изменение файла" title="" id="30" name="Picture"/>
+            <a:graphic>
+              <a:graphicData uri="http://schemas.openxmlformats.org/drawingml/2006/picture">
+                <pic:pic>
+                  <pic:nvPicPr>
+                    <pic:cNvPr descr="image/3.png" id="31" name="Picture"/>
+                    <pic:cNvPicPr>
+                      <a:picLocks noChangeArrowheads="1" noChangeAspect="1"/>
+                    </pic:cNvPicPr>
+                  </pic:nvPicPr>
+                  <pic:blipFill>
+                    <a:blip r:embed="rId29"/>
+                    <a:stretch>
+                      <a:fillRect/>
+                    </a:stretch>
+                  </pic:blipFill>
+                  <pic:spPr bwMode="auto">
+                    <a:xfrm>
+                      <a:off x="0" y="0"/>
+                      <a:ext cx="3733800" cy="3504493"/>
+                    </a:xfrm>
+                    <a:prstGeom prst="rect">
+                      <a:avLst/>
+                    </a:prstGeom>
+                    <a:noFill/>
+                    <a:ln w="9525">
+                      <a:noFill/>
+                      <a:headEnd/>
+                      <a:tailEnd/>
+                    </a:ln>
+                  </pic:spPr>
+                </pic:pic>
+              </a:graphicData>
+            </a:graphic>
+          </wp:inline>
+        </w:drawing>
+      </w:r>
+    </w:p>
+    <w:p>
+      <w:pPr>
+        <w:pStyle w:val="ImageCaption"/>
+      </w:pPr>
+      <w:r>
+        <w:t xml:space="preserve">Рис. 3: Изменение файла</w:t>
+      </w:r>
+    </w:p>
+    <w:p>
+      <w:pPr>
+        <w:pStyle w:val="BodyText"/>
+      </w:pPr>
+      <w:r>
+        <w:t xml:space="preserve">В файле cite.bib поработал над списком библиографии, вставив интернет-ресурс, (рис. fig. 4).</w:t>
+      </w:r>
+    </w:p>
+    <w:p>
+      <w:pPr>
+        <w:pStyle w:val="CaptionedFigure"/>
+      </w:pPr>
+      <w:r>
+        <w:drawing>
+          <wp:inline>
+            <wp:extent cx="3733800" cy="2392999"/>
+            <wp:effectExtent b="0" l="0" r="0" t="0"/>
+            <wp:docPr descr="Редактирование файла" title="" id="33" name="Picture"/>
+            <a:graphic>
+              <a:graphicData uri="http://schemas.openxmlformats.org/drawingml/2006/picture">
+                <pic:pic>
+                  <pic:nvPicPr>
+                    <pic:cNvPr descr="image/4.png" id="34" name="Picture"/>
+                    <pic:cNvPicPr>
+                      <a:picLocks noChangeArrowheads="1" noChangeAspect="1"/>
+                    </pic:cNvPicPr>
+                  </pic:nvPicPr>
+                  <pic:blipFill>
+                    <a:blip r:embed="rId32"/>
+                    <a:stretch>
+                      <a:fillRect/>
+                    </a:stretch>
+                  </pic:blipFill>
+                  <pic:spPr bwMode="auto">
+                    <a:xfrm>
+                      <a:off x="0" y="0"/>
+                      <a:ext cx="3733800" cy="2392999"/>
+                    </a:xfrm>
+                    <a:prstGeom prst="rect">
+                      <a:avLst/>
+                    </a:prstGeom>
+                    <a:noFill/>
+                    <a:ln w="9525">
+                      <a:noFill/>
+                      <a:headEnd/>
+                      <a:tailEnd/>
+                    </a:ln>
+                  </pic:spPr>
+                </pic:pic>
+              </a:graphicData>
+            </a:graphic>
+          </wp:inline>
+        </w:drawing>
+      </w:r>
+    </w:p>
+    <w:p>
+      <w:pPr>
+        <w:pStyle w:val="ImageCaption"/>
+      </w:pPr>
+      <w:r>
+        <w:t xml:space="preserve">Рис. 4: Редактирование файла</w:t>
+      </w:r>
+    </w:p>
+    <w:p>
+      <w:pPr>
+        <w:pStyle w:val="BodyText"/>
+      </w:pPr>
+      <w:r>
+        <w:t xml:space="preserve">После изменения шаблона в соответсвии с языком разметки Markdown, я выполнил его компиляцию из формата md в форматы docx и pdf (рис. fig. 5).</w:t>
+      </w:r>
+    </w:p>
+    <w:p>
+      <w:pPr>
+        <w:pStyle w:val="CaptionedFigure"/>
+      </w:pPr>
+      <w:r>
+        <w:drawing>
+          <wp:inline>
+            <wp:extent cx="3733800" cy="1014805"/>
+            <wp:effectExtent b="0" l="0" r="0" t="0"/>
+            <wp:docPr descr="Компиляция отчета" title="" id="36" name="Picture"/>
+            <a:graphic>
+              <a:graphicData uri="http://schemas.openxmlformats.org/drawingml/2006/picture">
+                <pic:pic>
+                  <pic:nvPicPr>
+                    <pic:cNvPr descr="image/5.png" id="37" name="Picture"/>
+                    <pic:cNvPicPr>
+                      <a:picLocks noChangeArrowheads="1" noChangeAspect="1"/>
+                    </pic:cNvPicPr>
+                  </pic:nvPicPr>
+                  <pic:blipFill>
+                    <a:blip r:embed="rId35"/>
+                    <a:stretch>
+                      <a:fillRect/>
+                    </a:stretch>
+                  </pic:blipFill>
+                  <pic:spPr bwMode="auto">
+                    <a:xfrm>
+                      <a:off x="0" y="0"/>
+                      <a:ext cx="3733800" cy="1014805"/>
+                    </a:xfrm>
+                    <a:prstGeom prst="rect">
+                      <a:avLst/>
+                    </a:prstGeom>
+                    <a:noFill/>
+                    <a:ln w="9525">
+                      <a:noFill/>
+                      <a:headEnd/>
+                      <a:tailEnd/>
+                    </a:ln>
+                  </pic:spPr>
+                </pic:pic>
+              </a:graphicData>
+            </a:graphic>
+          </wp:inline>
+        </w:drawing>
+      </w:r>
+    </w:p>
+    <w:p>
+      <w:pPr>
+        <w:pStyle w:val="ImageCaption"/>
+      </w:pPr>
+      <w:r>
+        <w:t xml:space="preserve">Рис. 5: Компиляция отчета</w:t>
+      </w:r>
+    </w:p>
+    <w:p>
+      <w:pPr>
+        <w:pStyle w:val="BodyText"/>
+      </w:pPr>
+      <w:r>
+        <w:t xml:space="preserve">Далее отправил созданные и скомпилированные файлы на глобальный репозиторий (рис. fig. 6).</w:t>
+      </w:r>
+    </w:p>
+    <w:p>
+      <w:pPr>
+        <w:pStyle w:val="CaptionedFigure"/>
+      </w:pPr>
+      <w:r>
+        <w:drawing>
+          <wp:inline>
+            <wp:extent cx="3733800" cy="3003422"/>
+            <wp:effectExtent b="0" l="0" r="0" t="0"/>
+            <wp:docPr descr="Отправка файлов на Git" title="" id="39" name="Picture"/>
+            <a:graphic>
+              <a:graphicData uri="http://schemas.openxmlformats.org/drawingml/2006/picture">
+                <pic:pic>
+                  <pic:nvPicPr>
+                    <pic:cNvPr descr="image/6.png" id="40" name="Picture"/>
+                    <pic:cNvPicPr>
+                      <a:picLocks noChangeArrowheads="1" noChangeAspect="1"/>
+                    </pic:cNvPicPr>
+                  </pic:nvPicPr>
+                  <pic:blipFill>
+                    <a:blip r:embed="rId38"/>
+                    <a:stretch>
+                      <a:fillRect/>
+                    </a:stretch>
+                  </pic:blipFill>
+                  <pic:spPr bwMode="auto">
+                    <a:xfrm>
+                      <a:off x="0" y="0"/>
+                      <a:ext cx="3733800" cy="3003422"/>
+                    </a:xfrm>
+                    <a:prstGeom prst="rect">
+                      <a:avLst/>
+                    </a:prstGeom>
+                    <a:noFill/>
+                    <a:ln w="9525">
+                      <a:noFill/>
+                      <a:headEnd/>
+                      <a:tailEnd/>
+                    </a:ln>
+                  </pic:spPr>
+                </pic:pic>
+              </a:graphicData>
+            </a:graphic>
+          </wp:inline>
+        </w:drawing>
+      </w:r>
+    </w:p>
+    <w:p>
+      <w:pPr>
+        <w:pStyle w:val="ImageCaption"/>
+      </w:pPr>
+      <w:r>
+        <w:t xml:space="preserve">Рис. 6: Отправка файлов на Git</w:t>
+      </w:r>
+    </w:p>
+    <w:p>
+      <w:pPr>
+        <w:pStyle w:val="BodyText"/>
+      </w:pPr>
+      <w:r>
+        <w:t xml:space="preserve">Последнее действие в отправке с помощью компанды git push (рис. fig. 7).</w:t>
+      </w:r>
+    </w:p>
+    <w:p>
+      <w:pPr>
+        <w:pStyle w:val="CaptionedFigure"/>
+      </w:pPr>
+      <w:r>
+        <w:drawing>
+          <wp:inline>
+            <wp:extent cx="3733800" cy="1219200"/>
+            <wp:effectExtent b="0" l="0" r="0" t="0"/>
+            <wp:docPr descr="Отправка файлов на Git" title="" id="42" name="Picture"/>
+            <a:graphic>
+              <a:graphicData uri="http://schemas.openxmlformats.org/drawingml/2006/picture">
+                <pic:pic>
+                  <pic:nvPicPr>
+                    <pic:cNvPr descr="image/7.png" id="43" name="Picture"/>
+                    <pic:cNvPicPr>
+                      <a:picLocks noChangeArrowheads="1" noChangeAspect="1"/>
+                    </pic:cNvPicPr>
+                  </pic:nvPicPr>
+                  <pic:blipFill>
+                    <a:blip r:embed="rId41"/>
+                    <a:stretch>
+                      <a:fillRect/>
+                    </a:stretch>
+                  </pic:blipFill>
+                  <pic:spPr bwMode="auto">
+                    <a:xfrm>
+                      <a:off x="0" y="0"/>
+                      <a:ext cx="3733800" cy="1219200"/>
+                    </a:xfrm>
+                    <a:prstGeom prst="rect">
+                      <a:avLst/>
+                    </a:prstGeom>
+                    <a:noFill/>
+                    <a:ln w="9525">
+                      <a:noFill/>
+                      <a:headEnd/>
+                      <a:tailEnd/>
+                    </a:ln>
+                  </pic:spPr>
+                </pic:pic>
+              </a:graphicData>
+            </a:graphic>
+          </wp:inline>
+        </w:drawing>
+      </w:r>
+    </w:p>
+    <w:p>
+      <w:pPr>
+        <w:pStyle w:val="ImageCaption"/>
+      </w:pPr>
+      <w:r>
+        <w:t xml:space="preserve">Рис. 7: Отправка файлов на Git</w:t>
+      </w:r>
+    </w:p>
+    <w:bookmarkEnd w:id="44"/>
+    <w:bookmarkStart w:id="45" w:name="выводы"/>
     <w:p>
       <w:pPr>
         <w:pStyle w:val="Heading1"/>
@@ -642,112 +680,10 @@
         <w:pStyle w:val="FirstParagraph"/>
       </w:pPr>
       <w:r>
-        <w:t xml:space="preserve">Здесь кратко описываются итоги проделанной работы.</w:t>
-      </w:r>
-    </w:p>
-    <w:bookmarkEnd w:id="28"/>
-    <w:bookmarkStart w:id="35" w:name="список-литературы"/>
-    <w:p>
-      <w:pPr>
-        <w:pStyle w:val="Heading1"/>
-      </w:pPr>
-      <w:r>
-        <w:t xml:space="preserve">Список литературы</w:t>
-      </w:r>
-    </w:p>
-    <w:bookmarkStart w:id="34" w:name="refs"/>
-    <w:bookmarkStart w:id="29" w:name="ref-tanenbaum_book_modern-os_ru"/>
-    <w:p>
-      <w:pPr>
-        <w:pStyle w:val="Bibliography"/>
-      </w:pPr>
-      <w:r>
-        <w:t xml:space="preserve">1.</w:t>
-      </w:r>
-      <w:r>
-        <w:t xml:space="preserve"> </w:t>
-      </w:r>
-      <w:r>
-        <w:t xml:space="preserve">	</w:t>
-      </w:r>
-      <w:r>
-        <w:t xml:space="preserve">Таненбаум Э., Бос Х. Современные операционные системы. 4-е изд. СПб.: Питер, 2015. 1120 с.</w:t>
-      </w:r>
-    </w:p>
-    <w:bookmarkEnd w:id="29"/>
-    <w:bookmarkStart w:id="30" w:name="ref-robbins_book_bash_en"/>
-    <w:p>
-      <w:pPr>
-        <w:pStyle w:val="Bibliography"/>
-      </w:pPr>
-      <w:r>
-        <w:t xml:space="preserve">2.</w:t>
-      </w:r>
-      <w:r>
-        <w:t xml:space="preserve"> </w:t>
-      </w:r>
-      <w:r>
-        <w:t xml:space="preserve">	</w:t>
-      </w:r>
-      <w:r>
-        <w:t xml:space="preserve">Robbins A. Bash Pocket Reference. O’Reilly Media, 2016. 156 с.</w:t>
-      </w:r>
-    </w:p>
-    <w:bookmarkEnd w:id="30"/>
-    <w:bookmarkStart w:id="31" w:name="ref-zarrelli_book_mastering-bash_en"/>
-    <w:p>
-      <w:pPr>
-        <w:pStyle w:val="Bibliography"/>
-      </w:pPr>
-      <w:r>
-        <w:t xml:space="preserve">3.</w:t>
-      </w:r>
-      <w:r>
-        <w:t xml:space="preserve"> </w:t>
-      </w:r>
-      <w:r>
-        <w:t xml:space="preserve">	</w:t>
-      </w:r>
-      <w:r>
-        <w:t xml:space="preserve">Zarrelli G. Mastering Bash. Packt Publishing, 2017. 502 с.</w:t>
-      </w:r>
-    </w:p>
-    <w:bookmarkEnd w:id="31"/>
-    <w:bookmarkStart w:id="33" w:name="ref-newham_book_learning-bash_en"/>
-    <w:p>
-      <w:pPr>
-        <w:pStyle w:val="Bibliography"/>
-      </w:pPr>
-      <w:r>
-        <w:t xml:space="preserve">4.</w:t>
-      </w:r>
-      <w:r>
-        <w:t xml:space="preserve"> </w:t>
-      </w:r>
-      <w:r>
-        <w:t xml:space="preserve">	</w:t>
-      </w:r>
-      <w:r>
-        <w:t xml:space="preserve">Newham C.</w:t>
-      </w:r>
-      <w:r>
-        <w:t xml:space="preserve"> </w:t>
-      </w:r>
-      <w:hyperlink r:id="rId32">
-        <w:r>
-          <w:rPr>
-            <w:rStyle w:val="Hyperlink"/>
-          </w:rPr>
-          <w:t xml:space="preserve">Learning the bash Shell: Unix Shell Programming</w:t>
-        </w:r>
-      </w:hyperlink>
-      <w:r>
-        <w:t xml:space="preserve">. O’Reilly Media, 2005. 354 с.</w:t>
-      </w:r>
-    </w:p>
-    <w:bookmarkEnd w:id="33"/>
-    <w:bookmarkEnd w:id="34"/>
-    <w:bookmarkEnd w:id="35"/>
+        <w:t xml:space="preserve">При выполнении данной лабораторной работы я научился оформлять отчеты с помощью легковесного языка разметки Markdown.</w:t>
+      </w:r>
+    </w:p>
+    <w:bookmarkEnd w:id="45"/>
     <w:sectPr/>
   </w:body>
 </w:document>
@@ -854,8 +790,123 @@
       </w:pPr>
     </w:lvl>
   </w:abstractNum>
+  <w:abstractNum w:abstractNumId="99411">
+    <w:nsid w:val="A99411"/>
+    <w:multiLevelType w:val="multilevel"/>
+    <w:lvl w:ilvl="0">
+      <w:start w:val="1"/>
+      <w:numFmt w:val="decimal"/>
+      <w:lvlText w:val="%1."/>
+      <w:lvlJc w:val="left"/>
+      <w:pPr>
+        <w:ind w:left="720" w:hanging="480"/>
+      </w:pPr>
+    </w:lvl>
+    <w:lvl w:ilvl="1">
+      <w:start w:val="1"/>
+      <w:numFmt w:val="decimal"/>
+      <w:lvlText w:val="%2."/>
+      <w:lvlJc w:val="left"/>
+      <w:pPr>
+        <w:ind w:left="1440" w:hanging="480"/>
+      </w:pPr>
+    </w:lvl>
+    <w:lvl w:ilvl="2">
+      <w:start w:val="1"/>
+      <w:numFmt w:val="decimal"/>
+      <w:lvlText w:val="%3."/>
+      <w:lvlJc w:val="left"/>
+      <w:pPr>
+        <w:ind w:left="2160" w:hanging="480"/>
+      </w:pPr>
+    </w:lvl>
+    <w:lvl w:ilvl="3">
+      <w:start w:val="1"/>
+      <w:numFmt w:val="decimal"/>
+      <w:lvlText w:val="%4."/>
+      <w:lvlJc w:val="left"/>
+      <w:pPr>
+        <w:ind w:left="2880" w:hanging="480"/>
+      </w:pPr>
+    </w:lvl>
+    <w:lvl w:ilvl="4">
+      <w:start w:val="1"/>
+      <w:numFmt w:val="decimal"/>
+      <w:lvlText w:val="%5."/>
+      <w:lvlJc w:val="left"/>
+      <w:pPr>
+        <w:ind w:left="3600" w:hanging="480"/>
+      </w:pPr>
+    </w:lvl>
+    <w:lvl w:ilvl="5">
+      <w:start w:val="1"/>
+      <w:numFmt w:val="decimal"/>
+      <w:lvlText w:val="%6."/>
+      <w:lvlJc w:val="left"/>
+      <w:pPr>
+        <w:ind w:left="4320" w:hanging="480"/>
+      </w:pPr>
+    </w:lvl>
+    <w:lvl w:ilvl="6">
+      <w:start w:val="1"/>
+      <w:numFmt w:val="decimal"/>
+      <w:lvlText w:val="%7."/>
+      <w:lvlJc w:val="left"/>
+      <w:pPr>
+        <w:ind w:left="5040" w:hanging="480"/>
+      </w:pPr>
+    </w:lvl>
+    <w:lvl w:ilvl="7">
+      <w:start w:val="1"/>
+      <w:numFmt w:val="decimal"/>
+      <w:lvlText w:val="%8."/>
+      <w:lvlJc w:val="left"/>
+      <w:pPr>
+        <w:ind w:left="5760" w:hanging="480"/>
+      </w:pPr>
+    </w:lvl>
+    <w:lvl w:ilvl="8">
+      <w:start w:val="1"/>
+      <w:numFmt w:val="decimal"/>
+      <w:lvlText w:val="%9."/>
+      <w:lvlJc w:val="left"/>
+      <w:pPr>
+        <w:ind w:left="6480" w:hanging="480"/>
+      </w:pPr>
+    </w:lvl>
+  </w:abstractNum>
   <w:num w:numId="1000">
     <w:abstractNumId w:val="990"/>
+  </w:num>
+  <w:num w:numId="1001">
+    <w:abstractNumId w:val="99411"/>
+    <w:lvlOverride w:ilvl="0">
+      <w:startOverride w:val="1"/>
+    </w:lvlOverride>
+    <w:lvlOverride w:ilvl="1">
+      <w:startOverride w:val="1"/>
+    </w:lvlOverride>
+    <w:lvlOverride w:ilvl="2">
+      <w:startOverride w:val="1"/>
+    </w:lvlOverride>
+    <w:lvlOverride w:ilvl="3">
+      <w:startOverride w:val="1"/>
+    </w:lvlOverride>
+    <w:lvlOverride w:ilvl="4">
+      <w:startOverride w:val="1"/>
+    </w:lvlOverride>
+    <w:lvlOverride w:ilvl="5">
+      <w:startOverride w:val="1"/>
+    </w:lvlOverride>
+    <w:lvlOverride w:ilvl="6">
+      <w:startOverride w:val="1"/>
+    </w:lvlOverride>
+    <w:lvlOverride w:ilvl="7">
+      <w:startOverride w:val="1"/>
+    </w:lvlOverride>
+    <w:lvlOverride w:ilvl="8">
+      <w:startOverride w:val="1"/>
+    </w:lvlOverride>
   </w:num>
 </w:numbering>
 </file>

</xml_diff>